<commit_message>
Update base jira link
</commit_message>
<xml_diff>
--- a/templates/Order.docx
+++ b/templates/Order.docx
@@ -116,11 +116,11 @@
         <w:gridCol w:w="416"/>
         <w:gridCol w:w="2977"/>
         <w:gridCol w:w="979"/>
-        <w:gridCol w:w="935"/>
+        <w:gridCol w:w="936"/>
         <w:gridCol w:w="981"/>
         <w:gridCol w:w="981"/>
         <w:gridCol w:w="1030"/>
-        <w:gridCol w:w="1069"/>
+        <w:gridCol w:w="1068"/>
       </w:tblGrid>
       <w:tr>
         <w:trPr>
@@ -218,7 +218,7 @@
         </w:tc>
         <w:tc>
           <w:tcPr>
-            <w:tcW w:w="935" w:type="dxa"/>
+            <w:tcW w:w="936" w:type="dxa"/>
             <w:tcBorders>
               <w:top w:val="single" w:sz="4" w:space="0" w:color="000000"/>
               <w:left w:val="single" w:sz="4" w:space="0" w:color="000000"/>
@@ -366,7 +366,7 @@
         </w:tc>
         <w:tc>
           <w:tcPr>
-            <w:tcW w:w="1069" w:type="dxa"/>
+            <w:tcW w:w="1068" w:type="dxa"/>
             <w:tcBorders>
               <w:top w:val="single" w:sz="4" w:space="0" w:color="000000"/>
               <w:left w:val="single" w:sz="4" w:space="0" w:color="000000"/>
@@ -566,7 +566,7 @@
                 <w:sz w:val="22"/>
                 <w:szCs w:val="22"/>
               </w:rPr>
-              <w:t>Выполнение задачи https://jira.edev.pro/browse/AFO-</w:t>
+              <w:t>Выполнение задачи https://afo.atlassian.net/browse/AFO-</w:t>
             </w:r>
             <w:r>
               <w:rPr>
@@ -677,7 +677,7 @@
         </w:tc>
         <w:tc>
           <w:tcPr>
-            <w:tcW w:w="935" w:type="dxa"/>
+            <w:tcW w:w="936" w:type="dxa"/>
             <w:tcBorders>
               <w:left w:val="single" w:sz="4" w:space="0" w:color="000000"/>
               <w:bottom w:val="single" w:sz="4" w:space="0" w:color="000000"/>
@@ -877,7 +877,7 @@
         </w:tc>
         <w:tc>
           <w:tcPr>
-            <w:tcW w:w="1069" w:type="dxa"/>
+            <w:tcW w:w="1068" w:type="dxa"/>
             <w:tcBorders>
               <w:left w:val="single" w:sz="4" w:space="0" w:color="000000"/>
               <w:bottom w:val="single" w:sz="4" w:space="0" w:color="000000"/>

</xml_diff>